<commit_message>
Alteração no doc e geral por precaução 08/12 16:54
</commit_message>
<xml_diff>
--- a/docs/Guia de Identidade Visual.docx
+++ b/docs/Guia de Identidade Visual.docx
@@ -16,7 +16,6 @@
           <w:lang w:eastAsia="pt-BR"/>
         </w:rPr>
       </w:pPr>
-      <w:bookmarkStart w:id="0" w:name="_GoBack"/>
       <w:r>
         <w:rPr>
           <w:rFonts w:ascii="Times New Roman" w:eastAsia="Times New Roman" w:hAnsi="Times New Roman" w:cs="Times New Roman"/>
@@ -424,12 +423,109 @@
       <w:r>
         <w:rPr>
           <w:rFonts w:ascii="Times New Roman" w:eastAsia="Times New Roman" w:hAnsi="Times New Roman" w:cs="Times New Roman"/>
+          <w:noProof/>
+          <w:sz w:val="24"/>
+          <w:szCs w:val="24"/>
+          <w:lang w:eastAsia="pt-BR"/>
+        </w:rPr>
+        <mc:AlternateContent>
+          <mc:Choice Requires="wps">
+            <w:drawing>
+              <wp:anchor distT="0" distB="0" distL="114300" distR="114300" simplePos="0" relativeHeight="251659264" behindDoc="0" locked="0" layoutInCell="1" allowOverlap="1">
+                <wp:simplePos x="0" y="0"/>
+                <wp:positionH relativeFrom="column">
+                  <wp:posOffset>1510665</wp:posOffset>
+                </wp:positionH>
+                <wp:positionV relativeFrom="paragraph">
+                  <wp:posOffset>508000</wp:posOffset>
+                </wp:positionV>
+                <wp:extent cx="190500" cy="190500"/>
+                <wp:effectExtent l="19050" t="19050" r="19050" b="38100"/>
+                <wp:wrapNone/>
+                <wp:docPr id="1" name="Seta: para a Esquerda 1"/>
+                <wp:cNvGraphicFramePr/>
+                <a:graphic xmlns:a="http://schemas.openxmlformats.org/drawingml/2006/main">
+                  <a:graphicData uri="http://schemas.microsoft.com/office/word/2010/wordprocessingShape">
+                    <wps:wsp>
+                      <wps:cNvSpPr/>
+                      <wps:spPr>
+                        <a:xfrm>
+                          <a:off x="0" y="0"/>
+                          <a:ext cx="190500" cy="190500"/>
+                        </a:xfrm>
+                        <a:prstGeom prst="leftArrow">
+                          <a:avLst/>
+                        </a:prstGeom>
+                        <a:solidFill>
+                          <a:srgbClr val="E5EEE3"/>
+                        </a:solidFill>
+                      </wps:spPr>
+                      <wps:style>
+                        <a:lnRef idx="2">
+                          <a:schemeClr val="accent1">
+                            <a:shade val="50000"/>
+                          </a:schemeClr>
+                        </a:lnRef>
+                        <a:fillRef idx="1">
+                          <a:schemeClr val="accent1"/>
+                        </a:fillRef>
+                        <a:effectRef idx="0">
+                          <a:schemeClr val="accent1"/>
+                        </a:effectRef>
+                        <a:fontRef idx="minor">
+                          <a:schemeClr val="lt1"/>
+                        </a:fontRef>
+                      </wps:style>
+                      <wps:bodyPr rot="0" spcFirstLastPara="0" vertOverflow="overflow" horzOverflow="overflow" vert="horz" wrap="square" lIns="91440" tIns="45720" rIns="91440" bIns="45720" numCol="1" spcCol="0" rtlCol="0" fromWordArt="0" anchor="ctr" anchorCtr="0" forceAA="0" compatLnSpc="1">
+                        <a:prstTxWarp prst="textNoShape">
+                          <a:avLst/>
+                        </a:prstTxWarp>
+                        <a:noAutofit/>
+                      </wps:bodyPr>
+                    </wps:wsp>
+                  </a:graphicData>
+                </a:graphic>
+                <wp14:sizeRelH relativeFrom="margin">
+                  <wp14:pctWidth>0</wp14:pctWidth>
+                </wp14:sizeRelH>
+                <wp14:sizeRelV relativeFrom="margin">
+                  <wp14:pctHeight>0</wp14:pctHeight>
+                </wp14:sizeRelV>
+              </wp:anchor>
+            </w:drawing>
+          </mc:Choice>
+          <mc:Fallback>
+            <w:pict>
+              <v:shapetype w14:anchorId="7F4A14CC" id="_x0000_t66" coordsize="21600,21600" o:spt="66" adj="5400,5400" path="m@0,l@0@1,21600@1,21600@2@0@2@0,21600,,10800xe">
+                <v:stroke joinstyle="miter"/>
+                <v:formulas>
+                  <v:f eqn="val #0"/>
+                  <v:f eqn="val #1"/>
+                  <v:f eqn="sum 21600 0 #1"/>
+                  <v:f eqn="prod #0 #1 10800"/>
+                  <v:f eqn="sum #0 0 @3"/>
+                </v:formulas>
+                <v:path o:connecttype="custom" o:connectlocs="@0,0;0,10800;@0,21600;21600,10800" o:connectangles="270,180,90,0" textboxrect="@4,@1,21600,@2"/>
+                <v:handles>
+                  <v:h position="#0,#1" xrange="0,21600" yrange="0,10800"/>
+                </v:handles>
+              </v:shapetype>
+              <v:shape id="Seta: para a Esquerda 1" o:spid="_x0000_s1026" type="#_x0000_t66" style="position:absolute;margin-left:118.95pt;margin-top:40pt;width:15pt;height:15pt;z-index:251659264;visibility:visible;mso-wrap-style:square;mso-width-percent:0;mso-height-percent:0;mso-wrap-distance-left:9pt;mso-wrap-distance-top:0;mso-wrap-distance-right:9pt;mso-wrap-distance-bottom:0;mso-position-horizontal:absolute;mso-position-horizontal-relative:text;mso-position-vertical:absolute;mso-position-vertical-relative:text;mso-width-percent:0;mso-height-percent:0;mso-width-relative:margin;mso-height-relative:margin;v-text-anchor:middle" o:gfxdata="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" adj="10800" fillcolor="#e5eee3" strokecolor="#1f3763 [1604]" strokeweight="1pt"/>
+            </w:pict>
+          </mc:Fallback>
+        </mc:AlternateContent>
+      </w:r>
+      <w:r>
+        <w:rPr>
+          <w:rFonts w:ascii="Times New Roman" w:eastAsia="Times New Roman" w:hAnsi="Times New Roman" w:cs="Times New Roman"/>
           <w:sz w:val="24"/>
           <w:szCs w:val="24"/>
           <w:lang w:eastAsia="pt-BR"/>
         </w:rPr>
         <w:t>A paleta de cores é inspirada em tons terrosos e naturais, transmitindo calma, natureza e aconchego.</w:t>
       </w:r>
+      <w:bookmarkStart w:id="0" w:name="_GoBack"/>
+      <w:bookmarkEnd w:id="0"/>
     </w:p>
     <w:p>
       <w:pPr>
@@ -448,6 +544,87 @@
       <w:r>
         <w:rPr>
           <w:rFonts w:ascii="Times New Roman" w:eastAsia="Times New Roman" w:hAnsi="Times New Roman" w:cs="Times New Roman"/>
+          <w:noProof/>
+          <w:sz w:val="24"/>
+          <w:szCs w:val="24"/>
+          <w:lang w:eastAsia="pt-BR"/>
+        </w:rPr>
+        <mc:AlternateContent>
+          <mc:Choice Requires="wps">
+            <w:drawing>
+              <wp:anchor distT="0" distB="0" distL="114300" distR="114300" simplePos="0" relativeHeight="251661312" behindDoc="0" locked="0" layoutInCell="1" allowOverlap="1" wp14:anchorId="30901271" wp14:editId="22204C99">
+                <wp:simplePos x="0" y="0"/>
+                <wp:positionH relativeFrom="column">
+                  <wp:posOffset>1567815</wp:posOffset>
+                </wp:positionH>
+                <wp:positionV relativeFrom="paragraph">
+                  <wp:posOffset>179705</wp:posOffset>
+                </wp:positionV>
+                <wp:extent cx="190500" cy="190500"/>
+                <wp:effectExtent l="19050" t="19050" r="19050" b="38100"/>
+                <wp:wrapNone/>
+                <wp:docPr id="2" name="Seta: para a Esquerda 2"/>
+                <wp:cNvGraphicFramePr/>
+                <a:graphic xmlns:a="http://schemas.openxmlformats.org/drawingml/2006/main">
+                  <a:graphicData uri="http://schemas.microsoft.com/office/word/2010/wordprocessingShape">
+                    <wps:wsp>
+                      <wps:cNvSpPr/>
+                      <wps:spPr>
+                        <a:xfrm>
+                          <a:off x="0" y="0"/>
+                          <a:ext cx="190500" cy="190500"/>
+                        </a:xfrm>
+                        <a:prstGeom prst="leftArrow">
+                          <a:avLst/>
+                        </a:prstGeom>
+                        <a:solidFill>
+                          <a:srgbClr val="B0BFBA"/>
+                        </a:solidFill>
+                      </wps:spPr>
+                      <wps:style>
+                        <a:lnRef idx="2">
+                          <a:schemeClr val="accent1">
+                            <a:shade val="50000"/>
+                          </a:schemeClr>
+                        </a:lnRef>
+                        <a:fillRef idx="1">
+                          <a:schemeClr val="accent1"/>
+                        </a:fillRef>
+                        <a:effectRef idx="0">
+                          <a:schemeClr val="accent1"/>
+                        </a:effectRef>
+                        <a:fontRef idx="minor">
+                          <a:schemeClr val="lt1"/>
+                        </a:fontRef>
+                      </wps:style>
+                      <wps:bodyPr rot="0" spcFirstLastPara="0" vertOverflow="overflow" horzOverflow="overflow" vert="horz" wrap="square" lIns="91440" tIns="45720" rIns="91440" bIns="45720" numCol="1" spcCol="0" rtlCol="0" fromWordArt="0" anchor="ctr" anchorCtr="0" forceAA="0" compatLnSpc="1">
+                        <a:prstTxWarp prst="textNoShape">
+                          <a:avLst/>
+                        </a:prstTxWarp>
+                        <a:noAutofit/>
+                      </wps:bodyPr>
+                    </wps:wsp>
+                  </a:graphicData>
+                </a:graphic>
+                <wp14:sizeRelH relativeFrom="margin">
+                  <wp14:pctWidth>0</wp14:pctWidth>
+                </wp14:sizeRelH>
+                <wp14:sizeRelV relativeFrom="margin">
+                  <wp14:pctHeight>0</wp14:pctHeight>
+                </wp14:sizeRelV>
+              </wp:anchor>
+            </w:drawing>
+          </mc:Choice>
+          <mc:Fallback>
+            <w:pict>
+              <v:shape w14:anchorId="4849EFF5" id="Seta: para a Esquerda 2" o:spid="_x0000_s1026" type="#_x0000_t66" style="position:absolute;margin-left:123.45pt;margin-top:14.15pt;width:15pt;height:15pt;z-index:251661312;visibility:visible;mso-wrap-style:square;mso-width-percent:0;mso-height-percent:0;mso-wrap-distance-left:9pt;mso-wrap-distance-top:0;mso-wrap-distance-right:9pt;mso-wrap-distance-bottom:0;mso-position-horizontal:absolute;mso-position-horizontal-relative:text;mso-position-vertical:absolute;mso-position-vertical-relative:text;mso-width-percent:0;mso-height-percent:0;mso-width-relative:margin;mso-height-relative:margin;v-text-anchor:middle" o:gfxdata="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" adj="10800" fillcolor="#b0bfba" strokecolor="#1f3763 [1604]" strokeweight="1pt"/>
+            </w:pict>
+          </mc:Fallback>
+        </mc:AlternateContent>
+      </w:r>
+      <w:r>
+        <w:rPr>
+          <w:rFonts w:ascii="Times New Roman" w:eastAsia="Times New Roman" w:hAnsi="Times New Roman" w:cs="Times New Roman"/>
           <w:sz w:val="24"/>
           <w:szCs w:val="24"/>
           <w:lang w:eastAsia="pt-BR"/>
@@ -472,6 +649,87 @@
       <w:r>
         <w:rPr>
           <w:rFonts w:ascii="Times New Roman" w:eastAsia="Times New Roman" w:hAnsi="Times New Roman" w:cs="Times New Roman"/>
+          <w:noProof/>
+          <w:sz w:val="24"/>
+          <w:szCs w:val="24"/>
+          <w:lang w:eastAsia="pt-BR"/>
+        </w:rPr>
+        <mc:AlternateContent>
+          <mc:Choice Requires="wps">
+            <w:drawing>
+              <wp:anchor distT="0" distB="0" distL="114300" distR="114300" simplePos="0" relativeHeight="251663360" behindDoc="0" locked="0" layoutInCell="1" allowOverlap="1" wp14:anchorId="39D181CC" wp14:editId="356D4CB2">
+                <wp:simplePos x="0" y="0"/>
+                <wp:positionH relativeFrom="column">
+                  <wp:posOffset>1501140</wp:posOffset>
+                </wp:positionH>
+                <wp:positionV relativeFrom="paragraph">
+                  <wp:posOffset>175895</wp:posOffset>
+                </wp:positionV>
+                <wp:extent cx="190500" cy="190500"/>
+                <wp:effectExtent l="19050" t="19050" r="19050" b="38100"/>
+                <wp:wrapNone/>
+                <wp:docPr id="3" name="Seta: para a Esquerda 3"/>
+                <wp:cNvGraphicFramePr/>
+                <a:graphic xmlns:a="http://schemas.openxmlformats.org/drawingml/2006/main">
+                  <a:graphicData uri="http://schemas.microsoft.com/office/word/2010/wordprocessingShape">
+                    <wps:wsp>
+                      <wps:cNvSpPr/>
+                      <wps:spPr>
+                        <a:xfrm>
+                          <a:off x="0" y="0"/>
+                          <a:ext cx="190500" cy="190500"/>
+                        </a:xfrm>
+                        <a:prstGeom prst="leftArrow">
+                          <a:avLst/>
+                        </a:prstGeom>
+                        <a:solidFill>
+                          <a:srgbClr val="616B64"/>
+                        </a:solidFill>
+                      </wps:spPr>
+                      <wps:style>
+                        <a:lnRef idx="2">
+                          <a:schemeClr val="accent1">
+                            <a:shade val="50000"/>
+                          </a:schemeClr>
+                        </a:lnRef>
+                        <a:fillRef idx="1">
+                          <a:schemeClr val="accent1"/>
+                        </a:fillRef>
+                        <a:effectRef idx="0">
+                          <a:schemeClr val="accent1"/>
+                        </a:effectRef>
+                        <a:fontRef idx="minor">
+                          <a:schemeClr val="lt1"/>
+                        </a:fontRef>
+                      </wps:style>
+                      <wps:bodyPr rot="0" spcFirstLastPara="0" vertOverflow="overflow" horzOverflow="overflow" vert="horz" wrap="square" lIns="91440" tIns="45720" rIns="91440" bIns="45720" numCol="1" spcCol="0" rtlCol="0" fromWordArt="0" anchor="ctr" anchorCtr="0" forceAA="0" compatLnSpc="1">
+                        <a:prstTxWarp prst="textNoShape">
+                          <a:avLst/>
+                        </a:prstTxWarp>
+                        <a:noAutofit/>
+                      </wps:bodyPr>
+                    </wps:wsp>
+                  </a:graphicData>
+                </a:graphic>
+                <wp14:sizeRelH relativeFrom="margin">
+                  <wp14:pctWidth>0</wp14:pctWidth>
+                </wp14:sizeRelH>
+                <wp14:sizeRelV relativeFrom="margin">
+                  <wp14:pctHeight>0</wp14:pctHeight>
+                </wp14:sizeRelV>
+              </wp:anchor>
+            </w:drawing>
+          </mc:Choice>
+          <mc:Fallback>
+            <w:pict>
+              <v:shape w14:anchorId="6622993C" id="Seta: para a Esquerda 3" o:spid="_x0000_s1026" type="#_x0000_t66" style="position:absolute;margin-left:118.2pt;margin-top:13.85pt;width:15pt;height:15pt;z-index:251663360;visibility:visible;mso-wrap-style:square;mso-width-percent:0;mso-height-percent:0;mso-wrap-distance-left:9pt;mso-wrap-distance-top:0;mso-wrap-distance-right:9pt;mso-wrap-distance-bottom:0;mso-position-horizontal:absolute;mso-position-horizontal-relative:text;mso-position-vertical:absolute;mso-position-vertical-relative:text;mso-width-percent:0;mso-height-percent:0;mso-width-relative:margin;mso-height-relative:margin;v-text-anchor:middle" o:gfxdata="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" adj="10800" fillcolor="#616b64" strokecolor="#1f3763 [1604]" strokeweight="1pt"/>
+            </w:pict>
+          </mc:Fallback>
+        </mc:AlternateContent>
+      </w:r>
+      <w:r>
+        <w:rPr>
+          <w:rFonts w:ascii="Times New Roman" w:eastAsia="Times New Roman" w:hAnsi="Times New Roman" w:cs="Times New Roman"/>
           <w:sz w:val="24"/>
           <w:szCs w:val="24"/>
           <w:lang w:eastAsia="pt-BR"/>
@@ -496,6 +754,87 @@
       <w:r>
         <w:rPr>
           <w:rFonts w:ascii="Times New Roman" w:eastAsia="Times New Roman" w:hAnsi="Times New Roman" w:cs="Times New Roman"/>
+          <w:noProof/>
+          <w:sz w:val="24"/>
+          <w:szCs w:val="24"/>
+          <w:lang w:eastAsia="pt-BR"/>
+        </w:rPr>
+        <mc:AlternateContent>
+          <mc:Choice Requires="wps">
+            <w:drawing>
+              <wp:anchor distT="0" distB="0" distL="114300" distR="114300" simplePos="0" relativeHeight="251665408" behindDoc="0" locked="0" layoutInCell="1" allowOverlap="1" wp14:anchorId="587B29BA" wp14:editId="07FCAB73">
+                <wp:simplePos x="0" y="0"/>
+                <wp:positionH relativeFrom="column">
+                  <wp:posOffset>1605915</wp:posOffset>
+                </wp:positionH>
+                <wp:positionV relativeFrom="paragraph">
+                  <wp:posOffset>163195</wp:posOffset>
+                </wp:positionV>
+                <wp:extent cx="190500" cy="190500"/>
+                <wp:effectExtent l="19050" t="19050" r="19050" b="38100"/>
+                <wp:wrapNone/>
+                <wp:docPr id="4" name="Seta: para a Esquerda 4"/>
+                <wp:cNvGraphicFramePr/>
+                <a:graphic xmlns:a="http://schemas.openxmlformats.org/drawingml/2006/main">
+                  <a:graphicData uri="http://schemas.microsoft.com/office/word/2010/wordprocessingShape">
+                    <wps:wsp>
+                      <wps:cNvSpPr/>
+                      <wps:spPr>
+                        <a:xfrm>
+                          <a:off x="0" y="0"/>
+                          <a:ext cx="190500" cy="190500"/>
+                        </a:xfrm>
+                        <a:prstGeom prst="leftArrow">
+                          <a:avLst/>
+                        </a:prstGeom>
+                        <a:solidFill>
+                          <a:srgbClr val="EDDEE1"/>
+                        </a:solidFill>
+                      </wps:spPr>
+                      <wps:style>
+                        <a:lnRef idx="2">
+                          <a:schemeClr val="accent1">
+                            <a:shade val="50000"/>
+                          </a:schemeClr>
+                        </a:lnRef>
+                        <a:fillRef idx="1">
+                          <a:schemeClr val="accent1"/>
+                        </a:fillRef>
+                        <a:effectRef idx="0">
+                          <a:schemeClr val="accent1"/>
+                        </a:effectRef>
+                        <a:fontRef idx="minor">
+                          <a:schemeClr val="lt1"/>
+                        </a:fontRef>
+                      </wps:style>
+                      <wps:bodyPr rot="0" spcFirstLastPara="0" vertOverflow="overflow" horzOverflow="overflow" vert="horz" wrap="square" lIns="91440" tIns="45720" rIns="91440" bIns="45720" numCol="1" spcCol="0" rtlCol="0" fromWordArt="0" anchor="ctr" anchorCtr="0" forceAA="0" compatLnSpc="1">
+                        <a:prstTxWarp prst="textNoShape">
+                          <a:avLst/>
+                        </a:prstTxWarp>
+                        <a:noAutofit/>
+                      </wps:bodyPr>
+                    </wps:wsp>
+                  </a:graphicData>
+                </a:graphic>
+                <wp14:sizeRelH relativeFrom="margin">
+                  <wp14:pctWidth>0</wp14:pctWidth>
+                </wp14:sizeRelH>
+                <wp14:sizeRelV relativeFrom="margin">
+                  <wp14:pctHeight>0</wp14:pctHeight>
+                </wp14:sizeRelV>
+              </wp:anchor>
+            </w:drawing>
+          </mc:Choice>
+          <mc:Fallback>
+            <w:pict>
+              <v:shape w14:anchorId="5B707129" id="Seta: para a Esquerda 4" o:spid="_x0000_s1026" type="#_x0000_t66" style="position:absolute;margin-left:126.45pt;margin-top:12.85pt;width:15pt;height:15pt;z-index:251665408;visibility:visible;mso-wrap-style:square;mso-width-percent:0;mso-height-percent:0;mso-wrap-distance-left:9pt;mso-wrap-distance-top:0;mso-wrap-distance-right:9pt;mso-wrap-distance-bottom:0;mso-position-horizontal:absolute;mso-position-horizontal-relative:text;mso-position-vertical:absolute;mso-position-vertical-relative:text;mso-width-percent:0;mso-height-percent:0;mso-width-relative:margin;mso-height-relative:margin;v-text-anchor:middle" o:gfxdata="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" adj="10800" fillcolor="#eddee1" strokecolor="#1f3763 [1604]" strokeweight="1pt"/>
+            </w:pict>
+          </mc:Fallback>
+        </mc:AlternateContent>
+      </w:r>
+      <w:r>
+        <w:rPr>
+          <w:rFonts w:ascii="Times New Roman" w:eastAsia="Times New Roman" w:hAnsi="Times New Roman" w:cs="Times New Roman"/>
           <w:sz w:val="24"/>
           <w:szCs w:val="24"/>
           <w:lang w:eastAsia="pt-BR"/>
@@ -520,6 +859,87 @@
       <w:r>
         <w:rPr>
           <w:rFonts w:ascii="Times New Roman" w:eastAsia="Times New Roman" w:hAnsi="Times New Roman" w:cs="Times New Roman"/>
+          <w:noProof/>
+          <w:sz w:val="24"/>
+          <w:szCs w:val="24"/>
+          <w:lang w:eastAsia="pt-BR"/>
+        </w:rPr>
+        <mc:AlternateContent>
+          <mc:Choice Requires="wps">
+            <w:drawing>
+              <wp:anchor distT="0" distB="0" distL="114300" distR="114300" simplePos="0" relativeHeight="251667456" behindDoc="0" locked="0" layoutInCell="1" allowOverlap="1" wp14:anchorId="1032FC62" wp14:editId="0F08F91F">
+                <wp:simplePos x="0" y="0"/>
+                <wp:positionH relativeFrom="column">
+                  <wp:posOffset>1539240</wp:posOffset>
+                </wp:positionH>
+                <wp:positionV relativeFrom="paragraph">
+                  <wp:posOffset>168910</wp:posOffset>
+                </wp:positionV>
+                <wp:extent cx="190500" cy="190500"/>
+                <wp:effectExtent l="19050" t="19050" r="19050" b="38100"/>
+                <wp:wrapNone/>
+                <wp:docPr id="5" name="Seta: para a Esquerda 5"/>
+                <wp:cNvGraphicFramePr/>
+                <a:graphic xmlns:a="http://schemas.openxmlformats.org/drawingml/2006/main">
+                  <a:graphicData uri="http://schemas.microsoft.com/office/word/2010/wordprocessingShape">
+                    <wps:wsp>
+                      <wps:cNvSpPr/>
+                      <wps:spPr>
+                        <a:xfrm>
+                          <a:off x="0" y="0"/>
+                          <a:ext cx="190500" cy="190500"/>
+                        </a:xfrm>
+                        <a:prstGeom prst="leftArrow">
+                          <a:avLst/>
+                        </a:prstGeom>
+                        <a:solidFill>
+                          <a:srgbClr val="C49BA6"/>
+                        </a:solidFill>
+                      </wps:spPr>
+                      <wps:style>
+                        <a:lnRef idx="2">
+                          <a:schemeClr val="accent1">
+                            <a:shade val="50000"/>
+                          </a:schemeClr>
+                        </a:lnRef>
+                        <a:fillRef idx="1">
+                          <a:schemeClr val="accent1"/>
+                        </a:fillRef>
+                        <a:effectRef idx="0">
+                          <a:schemeClr val="accent1"/>
+                        </a:effectRef>
+                        <a:fontRef idx="minor">
+                          <a:schemeClr val="lt1"/>
+                        </a:fontRef>
+                      </wps:style>
+                      <wps:bodyPr rot="0" spcFirstLastPara="0" vertOverflow="overflow" horzOverflow="overflow" vert="horz" wrap="square" lIns="91440" tIns="45720" rIns="91440" bIns="45720" numCol="1" spcCol="0" rtlCol="0" fromWordArt="0" anchor="ctr" anchorCtr="0" forceAA="0" compatLnSpc="1">
+                        <a:prstTxWarp prst="textNoShape">
+                          <a:avLst/>
+                        </a:prstTxWarp>
+                        <a:noAutofit/>
+                      </wps:bodyPr>
+                    </wps:wsp>
+                  </a:graphicData>
+                </a:graphic>
+                <wp14:sizeRelH relativeFrom="margin">
+                  <wp14:pctWidth>0</wp14:pctWidth>
+                </wp14:sizeRelH>
+                <wp14:sizeRelV relativeFrom="margin">
+                  <wp14:pctHeight>0</wp14:pctHeight>
+                </wp14:sizeRelV>
+              </wp:anchor>
+            </w:drawing>
+          </mc:Choice>
+          <mc:Fallback>
+            <w:pict>
+              <v:shape w14:anchorId="77EE1958" id="Seta: para a Esquerda 5" o:spid="_x0000_s1026" type="#_x0000_t66" style="position:absolute;margin-left:121.2pt;margin-top:13.3pt;width:15pt;height:15pt;z-index:251667456;visibility:visible;mso-wrap-style:square;mso-width-percent:0;mso-height-percent:0;mso-wrap-distance-left:9pt;mso-wrap-distance-top:0;mso-wrap-distance-right:9pt;mso-wrap-distance-bottom:0;mso-position-horizontal:absolute;mso-position-horizontal-relative:text;mso-position-vertical:absolute;mso-position-vertical-relative:text;mso-width-percent:0;mso-height-percent:0;mso-width-relative:margin;mso-height-relative:margin;v-text-anchor:middle" o:gfxdata="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" adj="10800" fillcolor="#c49ba6" strokecolor="#1f3763 [1604]" strokeweight="1pt"/>
+            </w:pict>
+          </mc:Fallback>
+        </mc:AlternateContent>
+      </w:r>
+      <w:r>
+        <w:rPr>
+          <w:rFonts w:ascii="Times New Roman" w:eastAsia="Times New Roman" w:hAnsi="Times New Roman" w:cs="Times New Roman"/>
           <w:sz w:val="24"/>
           <w:szCs w:val="24"/>
           <w:lang w:eastAsia="pt-BR"/>
@@ -568,6 +988,87 @@
       <w:r>
         <w:rPr>
           <w:rFonts w:ascii="Times New Roman" w:eastAsia="Times New Roman" w:hAnsi="Times New Roman" w:cs="Times New Roman"/>
+          <w:noProof/>
+          <w:sz w:val="24"/>
+          <w:szCs w:val="24"/>
+          <w:lang w:eastAsia="pt-BR"/>
+        </w:rPr>
+        <mc:AlternateContent>
+          <mc:Choice Requires="wps">
+            <w:drawing>
+              <wp:anchor distT="0" distB="0" distL="114300" distR="114300" simplePos="0" relativeHeight="251669504" behindDoc="0" locked="0" layoutInCell="1" allowOverlap="1" wp14:anchorId="1D0D4E2A" wp14:editId="227C5B08">
+                <wp:simplePos x="0" y="0"/>
+                <wp:positionH relativeFrom="column">
+                  <wp:posOffset>1501140</wp:posOffset>
+                </wp:positionH>
+                <wp:positionV relativeFrom="paragraph">
+                  <wp:posOffset>18415</wp:posOffset>
+                </wp:positionV>
+                <wp:extent cx="190500" cy="190500"/>
+                <wp:effectExtent l="19050" t="19050" r="19050" b="38100"/>
+                <wp:wrapNone/>
+                <wp:docPr id="6" name="Seta: para a Esquerda 6"/>
+                <wp:cNvGraphicFramePr/>
+                <a:graphic xmlns:a="http://schemas.openxmlformats.org/drawingml/2006/main">
+                  <a:graphicData uri="http://schemas.microsoft.com/office/word/2010/wordprocessingShape">
+                    <wps:wsp>
+                      <wps:cNvSpPr/>
+                      <wps:spPr>
+                        <a:xfrm>
+                          <a:off x="0" y="0"/>
+                          <a:ext cx="190500" cy="190500"/>
+                        </a:xfrm>
+                        <a:prstGeom prst="leftArrow">
+                          <a:avLst/>
+                        </a:prstGeom>
+                        <a:solidFill>
+                          <a:srgbClr val="A36361"/>
+                        </a:solidFill>
+                      </wps:spPr>
+                      <wps:style>
+                        <a:lnRef idx="2">
+                          <a:schemeClr val="accent1">
+                            <a:shade val="50000"/>
+                          </a:schemeClr>
+                        </a:lnRef>
+                        <a:fillRef idx="1">
+                          <a:schemeClr val="accent1"/>
+                        </a:fillRef>
+                        <a:effectRef idx="0">
+                          <a:schemeClr val="accent1"/>
+                        </a:effectRef>
+                        <a:fontRef idx="minor">
+                          <a:schemeClr val="lt1"/>
+                        </a:fontRef>
+                      </wps:style>
+                      <wps:bodyPr rot="0" spcFirstLastPara="0" vertOverflow="overflow" horzOverflow="overflow" vert="horz" wrap="square" lIns="91440" tIns="45720" rIns="91440" bIns="45720" numCol="1" spcCol="0" rtlCol="0" fromWordArt="0" anchor="ctr" anchorCtr="0" forceAA="0" compatLnSpc="1">
+                        <a:prstTxWarp prst="textNoShape">
+                          <a:avLst/>
+                        </a:prstTxWarp>
+                        <a:noAutofit/>
+                      </wps:bodyPr>
+                    </wps:wsp>
+                  </a:graphicData>
+                </a:graphic>
+                <wp14:sizeRelH relativeFrom="margin">
+                  <wp14:pctWidth>0</wp14:pctWidth>
+                </wp14:sizeRelH>
+                <wp14:sizeRelV relativeFrom="margin">
+                  <wp14:pctHeight>0</wp14:pctHeight>
+                </wp14:sizeRelV>
+              </wp:anchor>
+            </w:drawing>
+          </mc:Choice>
+          <mc:Fallback>
+            <w:pict>
+              <v:shape w14:anchorId="25E0DD57" id="Seta: para a Esquerda 6" o:spid="_x0000_s1026" type="#_x0000_t66" style="position:absolute;margin-left:118.2pt;margin-top:1.45pt;width:15pt;height:15pt;z-index:251669504;visibility:visible;mso-wrap-style:square;mso-width-percent:0;mso-height-percent:0;mso-wrap-distance-left:9pt;mso-wrap-distance-top:0;mso-wrap-distance-right:9pt;mso-wrap-distance-bottom:0;mso-position-horizontal:absolute;mso-position-horizontal-relative:text;mso-position-vertical:absolute;mso-position-vertical-relative:text;mso-width-percent:0;mso-height-percent:0;mso-width-relative:margin;mso-height-relative:margin;v-text-anchor:middle" o:gfxdata="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" adj="10800" fillcolor="#a36361" strokecolor="#1f3763 [1604]" strokeweight="1pt"/>
+            </w:pict>
+          </mc:Fallback>
+        </mc:AlternateContent>
+      </w:r>
+      <w:r>
+        <w:rPr>
+          <w:rFonts w:ascii="Times New Roman" w:eastAsia="Times New Roman" w:hAnsi="Times New Roman" w:cs="Times New Roman"/>
           <w:sz w:val="24"/>
           <w:szCs w:val="24"/>
           <w:lang w:eastAsia="pt-BR"/>
@@ -1601,6 +2102,7 @@
           <w:szCs w:val="24"/>
           <w:lang w:eastAsia="pt-BR"/>
         </w:rPr>
+        <w:lastRenderedPageBreak/>
         <w:t>Composição:</w:t>
       </w:r>
       <w:r>
@@ -1883,7 +2385,6 @@
       </w:r>
     </w:p>
     <w:p/>
-    <w:bookmarkEnd w:id="0"/>
     <w:p/>
     <w:sectPr>
       <w:pgSz w:w="11906" w:h="16838"/>

</xml_diff>